<commit_message>
Updating doc on react native
</commit_message>
<xml_diff>
--- a/reactNative/doc/Adaptations.docx
+++ b/reactNative/doc/Adaptations.docx
@@ -148,11 +148,11 @@
       <w:r>
         <w:t xml:space="preserve">La première adaptation mise en place à laquelle l’utilisateur va être confronté est présente sur le choix de la </w:t>
       </w:r>
-      <w:proofErr w:type="spellStart"/>
-      <w:r>
-        <w:t>randonée</w:t>
-      </w:r>
-      <w:proofErr w:type="spellEnd"/>
+      <w:r>
+        <w:t>randonnée</w:t>
+      </w:r>
+      <w:bookmarkStart w:id="0" w:name="_GoBack"/>
+      <w:bookmarkEnd w:id="0"/>
       <w:r>
         <w:t>. En effet, avant de commencer une randonnée il doit aller la sélectionner parmi ses randonnées. Nous avons choisi de représenter les randonnées sous la forme d’une liste. L’adaptation résulte en l’organisation de cette liste de manière à simplifier la recherche des randonnées les plus proches. On va donc utiliser la position de l’utilisateur et calculer la distance entre les randonnées et sa position afin de trier la liste.</w:t>
       </w:r>
@@ -467,8 +467,6 @@
       <w:r>
         <w:t>de la randonnée en cours, des informations sur ce point vont s’afficher à l’écran.</w:t>
       </w:r>
-      <w:bookmarkStart w:id="0" w:name="_GoBack"/>
-      <w:bookmarkEnd w:id="0"/>
     </w:p>
     <w:tbl>
       <w:tblPr>
@@ -670,6 +668,7 @@
           <w:docPartUnique/>
         </w:docPartObj>
       </w:sdtPr>
+      <w:sdtEndPr/>
       <w:sdtContent>
         <w:r>
           <w:tab/>
@@ -1997,7 +1996,7 @@
 </file>
 
 <file path=customXml/itemProps1.xml><?xml version="1.0" encoding="utf-8"?>
-<ds:datastoreItem xmlns:ds="http://schemas.openxmlformats.org/officeDocument/2006/customXml" ds:itemID="{CE0FAF31-C884-495A-A43E-527EF50D0048}">
+<ds:datastoreItem xmlns:ds="http://schemas.openxmlformats.org/officeDocument/2006/customXml" ds:itemID="{35EF8244-DFED-46C4-B116-CE189E24F93B}">
   <ds:schemaRefs>
     <ds:schemaRef ds:uri="http://schemas.openxmlformats.org/officeDocument/2006/bibliography"/>
   </ds:schemaRefs>

</xml_diff>